<commit_message>
angular and oidc doc updated
</commit_message>
<xml_diff>
--- a/oidc/oidc.docx
+++ b/oidc/oidc.docx
@@ -76,7 +76,23 @@
           <w:sz w:val="24"/>
           <w:szCs w:val="24"/>
         </w:rPr>
-        <w:t>is a thin layer that sits on top of OAuth 2.0 that adds login and profile information about the person who is logged in. Establishing a login session is often referred to as authentication, and information about the person logged in (i.e. the Resource Owner) is called identity. When an Authorization Server supports OIDC, it is sometimes called an identity provider, since it provides information about the Resource Owner back to the Client.</w:t>
+        <w:t>is a thin layer that sits on top of OAuth 2.0 that adds login and profile information about the person who is logged in. Establishing a login session is often referred to as authentication, and information about the person logged in (</w:t>
+      </w:r>
+      <w:proofErr w:type="gramStart"/>
+      <w:r>
+        <w:rPr>
+          <w:sz w:val="24"/>
+          <w:szCs w:val="24"/>
+        </w:rPr>
+        <w:t>i.e.</w:t>
+      </w:r>
+      <w:proofErr w:type="gramEnd"/>
+      <w:r>
+        <w:rPr>
+          <w:sz w:val="24"/>
+          <w:szCs w:val="24"/>
+        </w:rPr>
+        <w:t xml:space="preserve"> the Resource Owner) is called identity. When an Authorization Server supports OIDC, it is sometimes called an identity provider, since it provides information about the Resource Owner back to the Client.</w:t>
       </w:r>
     </w:p>
     <w:p>
@@ -633,7 +649,23 @@
           <w:sz w:val="24"/>
           <w:szCs w:val="24"/>
         </w:rPr>
-        <w:t>PKCE works by having the app generate a random value at the beginning of the flow called a Code Verifier. The app hashes the Code Verifier and the result is called the Code Challenge. The app then kicks off the flow in the normal way, except that it includes the Code Challenge in the query string for the request to the Authorization Server.</w:t>
+        <w:t xml:space="preserve">PKCE works by having the app generate a random value at the beginning of the flow called a Code Verifier. The app hashes the Code </w:t>
+      </w:r>
+      <w:proofErr w:type="gramStart"/>
+      <w:r>
+        <w:rPr>
+          <w:sz w:val="24"/>
+          <w:szCs w:val="24"/>
+        </w:rPr>
+        <w:t>Verifier</w:t>
+      </w:r>
+      <w:proofErr w:type="gramEnd"/>
+      <w:r>
+        <w:rPr>
+          <w:sz w:val="24"/>
+          <w:szCs w:val="24"/>
+        </w:rPr>
+        <w:t xml:space="preserve"> and the result is called the Code Challenge. The app then kicks off the flow in the normal way, except that it includes the Code Challenge in the query string for the request to the Authorization Server.</w:t>
       </w:r>
     </w:p>
     <w:p>
@@ -953,6 +985,7 @@
           <w:color w:val="auto"/>
           <w:sz w:val="24"/>
           <w:szCs w:val="24"/>
+          <w:highlight w:val="yellow"/>
           <w:u w:val="none"/>
         </w:rPr>
       </w:pPr>
@@ -960,6 +993,7 @@
         <w:r>
           <w:rPr>
             <w:rStyle w:val="Hyperlink"/>
+            <w:highlight w:val="yellow"/>
           </w:rPr>
           <w:t>https://developer.okta.com/blog/2019/10/21/illustrated-guide-to-oauth-and-oidc</w:t>
         </w:r>

</xml_diff>